<commit_message>
Added Validation Plan and Lead Document
</commit_message>
<xml_diff>
--- a/06 - Misc Documentation/Lead Documents/DAQ-Electrical Lead Responsibilities.docx
+++ b/06 - Misc Documentation/Lead Documents/DAQ-Electrical Lead Responsibilities.docx
@@ -1,18 +1,27 @@
 
 <file path=word/document.xml><?xml version="1.0" encoding="utf-8"?>
-<w:document xmlns:wpc="http://schemas.microsoft.com/office/word/2010/wordprocessingCanvas" xmlns:cx="http://schemas.microsoft.com/office/drawing/2014/chartex" xmlns:cx1="http://schemas.microsoft.com/office/drawing/2015/9/8/chartex" xmlns:cx2="http://schemas.microsoft.com/office/drawing/2015/10/21/chartex" xmlns:cx3="http://schemas.microsoft.com/office/drawing/2016/5/9/chartex" xmlns:cx4="http://schemas.microsoft.com/office/drawing/2016/5/10/chartex" xmlns:cx5="http://schemas.microsoft.com/office/drawing/2016/5/11/chartex" xmlns:cx6="http://schemas.microsoft.com/office/drawing/2016/5/12/chartex" xmlns:cx7="http://schemas.microsoft.com/office/drawing/2016/5/13/chartex" xmlns:cx8="http://schemas.microsoft.com/office/drawing/2016/5/14/chartex" xmlns:mc="http://schemas.openxmlformats.org/markup-compatibility/2006" xmlns:aink="http://schemas.microsoft.com/office/drawing/2016/ink" xmlns:am3d="http://schemas.microsoft.com/office/drawing/2017/model3d" xmlns:o="urn:schemas-microsoft-com:office:office" xmlns:r="http://schemas.openxmlformats.org/officeDocument/2006/relationships" xmlns:m="http://schemas.openxmlformats.org/officeDocument/2006/math" xmlns:v="urn:schemas-microsoft-com:vml" xmlns:wp14="http://schemas.microsoft.com/office/word/2010/wordprocessingDrawing" xmlns:wp="http://schemas.openxmlformats.org/drawingml/2006/wordprocessingDrawing" xmlns:w10="urn:schemas-microsoft-com:office:word" xmlns:w="http://schemas.openxmlformats.org/wordprocessingml/2006/main" xmlns:w14="http://schemas.microsoft.com/office/word/2010/wordml" xmlns:w15="http://schemas.microsoft.com/office/word/2012/wordml" xmlns:w16cex="http://schemas.microsoft.com/office/word/2018/wordml/cex" xmlns:w16cid="http://schemas.microsoft.com/office/word/2016/wordml/cid" xmlns:w16="http://schemas.microsoft.com/office/word/2018/wordml" xmlns:w16se="http://schemas.microsoft.com/office/word/2015/wordml/symex" xmlns:wpg="http://schemas.microsoft.com/office/word/2010/wordprocessingGroup" xmlns:wpi="http://schemas.microsoft.com/office/word/2010/wordprocessingInk" xmlns:wne="http://schemas.microsoft.com/office/word/2006/wordml" xmlns:wps="http://schemas.microsoft.com/office/word/2010/wordprocessingShape" mc:Ignorable="w14 w15 w16se w16cid w16 w16cex wp14">
+<w:document xmlns:wpc="http://schemas.microsoft.com/office/word/2010/wordprocessingCanvas" xmlns:cx="http://schemas.microsoft.com/office/drawing/2014/chartex" xmlns:cx1="http://schemas.microsoft.com/office/drawing/2015/9/8/chartex" xmlns:cx2="http://schemas.microsoft.com/office/drawing/2015/10/21/chartex" xmlns:cx3="http://schemas.microsoft.com/office/drawing/2016/5/9/chartex" xmlns:cx4="http://schemas.microsoft.com/office/drawing/2016/5/10/chartex" xmlns:cx5="http://schemas.microsoft.com/office/drawing/2016/5/11/chartex" xmlns:cx6="http://schemas.microsoft.com/office/drawing/2016/5/12/chartex" xmlns:cx7="http://schemas.microsoft.com/office/drawing/2016/5/13/chartex" xmlns:cx8="http://schemas.microsoft.com/office/drawing/2016/5/14/chartex" xmlns:mc="http://schemas.openxmlformats.org/markup-compatibility/2006" xmlns:aink="http://schemas.microsoft.com/office/drawing/2016/ink" xmlns:am3d="http://schemas.microsoft.com/office/drawing/2017/model3d" xmlns:o="urn:schemas-microsoft-com:office:office" xmlns:r="http://schemas.openxmlformats.org/officeDocument/2006/relationships" xmlns:m="http://schemas.openxmlformats.org/officeDocument/2006/math" xmlns:v="urn:schemas-microsoft-com:vml" xmlns:wp14="http://schemas.microsoft.com/office/word/2010/wordprocessingDrawing" xmlns:wp="http://schemas.openxmlformats.org/drawingml/2006/wordprocessingDrawing" xmlns:w10="urn:schemas-microsoft-com:office:word" xmlns:w="http://schemas.openxmlformats.org/wordprocessingml/2006/main" xmlns:w14="http://schemas.microsoft.com/office/word/2010/wordml" xmlns:w15="http://schemas.microsoft.com/office/word/2012/wordml" xmlns:w16cex="http://schemas.microsoft.com/office/word/2018/wordml/cex" xmlns:w16cid="http://schemas.microsoft.com/office/word/2016/wordml/cid" xmlns:w16="http://schemas.microsoft.com/office/word/2018/wordml" xmlns:w16sdtdh="http://schemas.microsoft.com/office/word/2020/wordml/sdtdatahash" xmlns:w16se="http://schemas.microsoft.com/office/word/2015/wordml/symex" xmlns:wpg="http://schemas.microsoft.com/office/word/2010/wordprocessingGroup" xmlns:wpi="http://schemas.microsoft.com/office/word/2010/wordprocessingInk" xmlns:wne="http://schemas.microsoft.com/office/word/2006/wordml" xmlns:wps="http://schemas.microsoft.com/office/word/2010/wordprocessingShape" mc:Ignorable="w14 w15 w16se w16cid w16 w16cex w16sdtdh wp14">
   <w:body>
     <w:p>
       <w:pPr>
         <w:pStyle w:val="Title"/>
       </w:pPr>
       <w:r>
-        <w:t>DAQ/Electrical Lead Responsibilities</w:t>
-      </w:r>
-    </w:p>
-    <w:p>
-      <w:r>
-        <w:t>Andrew Hellrigel, 12/2020</w:t>
+        <w:t>DAQ/Electrical</w:t>
+      </w:r>
+      <w:r>
+        <w:t>/Software</w:t>
+      </w:r>
+      <w:r>
+        <w:t xml:space="preserve"> Lead Responsibilities</w:t>
+      </w:r>
+    </w:p>
+    <w:p>
+      <w:r>
+        <w:t>Andrew Hellrigel, 12/202</w:t>
+      </w:r>
+      <w:r>
+        <w:t>1</w:t>
       </w:r>
     </w:p>
     <w:p/>
@@ -29,7 +38,13 @@
     </w:p>
     <w:p>
       <w:r>
-        <w:t>The goal of this document is to provide clear responsibilities for data acquisition and electrical sub-team leads since a lot of their domain of operation overlaps (</w:t>
+        <w:t>The goal of this document is to provide clear responsibilities for data acquisition and electrical</w:t>
+      </w:r>
+      <w:r>
+        <w:t>/software</w:t>
+      </w:r>
+      <w:r>
+        <w:t xml:space="preserve"> sub-team leads since a lot of their domain of operation overlaps (</w:t>
       </w:r>
       <w:proofErr w:type="gramStart"/>
       <w:r>
@@ -37,7 +52,19 @@
       </w:r>
       <w:proofErr w:type="gramEnd"/>
       <w:r>
-        <w:t xml:space="preserve"> most of what the electrical team will be doing will be for the purpose of data acquisition). </w:t>
+        <w:t xml:space="preserve"> most of what the electrical</w:t>
+      </w:r>
+      <w:r>
+        <w:t>/software</w:t>
+      </w:r>
+      <w:r>
+        <w:t xml:space="preserve"> team</w:t>
+      </w:r>
+      <w:r>
+        <w:t>s</w:t>
+      </w:r>
+      <w:r>
+        <w:t xml:space="preserve"> will be doing will be for the purpose of data acquisition). </w:t>
       </w:r>
       <w:r>
         <w:t>It should go into enough detail on each subject so that it can also act as a knowledge transfer when leads graduate and are replaced with new leads. This is most important for non-technical items such as how to add people to the Github.</w:t>
@@ -48,7 +75,51 @@
         <w:t>This document should be frequently updated (at least every year), especially if any restructuring of</w:t>
       </w:r>
       <w:r>
-        <w:t xml:space="preserve"> the leads takes place. A copy of the document should be stored in the GTOR network drive under the data acquisition folder in the current season, and the main document should be stored in the GTOR Github on the main branch in the resources folder.</w:t>
+        <w:t xml:space="preserve"> the leads takes place. A copy of the document should be stored in the GTOR network drive under the data acquisition folder in the current season, and the main document should be stored in the GTOR </w:t>
+      </w:r>
+      <w:r>
+        <w:t xml:space="preserve">Documentation </w:t>
+      </w:r>
+      <w:r>
+        <w:t xml:space="preserve">Github on the main branch in the </w:t>
+      </w:r>
+      <w:proofErr w:type="spellStart"/>
+      <w:r>
+        <w:t>Misc</w:t>
+      </w:r>
+      <w:proofErr w:type="spellEnd"/>
+      <w:r>
+        <w:t xml:space="preserve"> Documentation</w:t>
+      </w:r>
+      <w:r>
+        <w:t xml:space="preserve"> </w:t>
+      </w:r>
+      <w:r>
+        <w:t>&gt;</w:t>
+      </w:r>
+      <w:r>
+        <w:t xml:space="preserve"> Lead Documents</w:t>
+      </w:r>
+      <w:r>
+        <w:t xml:space="preserve"> folder.</w:t>
+      </w:r>
+    </w:p>
+    <w:p>
+      <w:pPr>
+        <w:pStyle w:val="Heading1"/>
+      </w:pPr>
+      <w:r>
+        <w:t>Revisions</w:t>
+      </w:r>
+    </w:p>
+    <w:p>
+      <w:r>
+        <w:t>Andrew Hellrigel (12/2020) – Made original version of document</w:t>
+      </w:r>
+    </w:p>
+    <w:p>
+      <w:r>
+        <w:t>Andrew Hellrigel (12/2021) – Added updates to include senior software engineer</w:t>
       </w:r>
     </w:p>
     <w:p>
@@ -75,7 +146,10 @@
     </w:p>
     <w:p>
       <w:r>
-        <w:t xml:space="preserve">Both leads should be actively engaged in the recruiting process because it is arguably the most important task for team leads since it is crucial for the sub-team’s longevity and success. In the past, a list of fun projects that new members could get to work on </w:t>
+        <w:t>All</w:t>
+      </w:r>
+      <w:r>
+        <w:t xml:space="preserve"> leads should be actively engaged in the recruiting process because it is arguably the most important task for team leads since it is crucial for the sub-team’s longevity and success. In the past, a list of fun projects that new members could get to work on </w:t>
       </w:r>
       <w:r>
         <w:t>has been compiled and a recruitment email has been made based on that.</w:t>
@@ -86,13 +160,30 @@
     </w:p>
     <w:p>
       <w:r>
-        <w:t>An example recruitment email can be found in DAQ&gt;Resources&gt;</w:t>
+        <w:t xml:space="preserve">An example recruitment email can be found in </w:t>
       </w:r>
       <w:proofErr w:type="spellStart"/>
       <w:r>
-        <w:t>NewStudents</w:t>
+        <w:t>GTORDocumentation</w:t>
       </w:r>
       <w:proofErr w:type="spellEnd"/>
+      <w:r>
+        <w:t xml:space="preserve"> </w:t>
+      </w:r>
+      <w:r>
+        <w:t>&gt;</w:t>
+      </w:r>
+      <w:r>
+        <w:t xml:space="preserve"> </w:t>
+      </w:r>
+      <w:proofErr w:type="spellStart"/>
+      <w:r>
+        <w:t>Misc</w:t>
+      </w:r>
+      <w:proofErr w:type="spellEnd"/>
+      <w:r>
+        <w:t xml:space="preserve"> Documentation &gt; Lead Documents</w:t>
+      </w:r>
       <w:r>
         <w:t>.</w:t>
       </w:r>
@@ -147,7 +238,19 @@
         <w:t xml:space="preserve">The team leads should </w:t>
       </w:r>
       <w:r>
-        <w:t>both be very conscious of the budget and make sure that money is being allocated appropriately for the current projects. Both sub-team leads should approve purchases for parts for their members projects on the purchasing spreadsheet. It is important that the members add their own purchases to the purchasing spreadsheet because it is their responsibility to make sure they have all the parts they need for their project to work.</w:t>
+        <w:t xml:space="preserve">both be very conscious of the budget and make sure that money is being allocated appropriately for the current projects. </w:t>
+      </w:r>
+      <w:r>
+        <w:t>S</w:t>
+      </w:r>
+      <w:r>
+        <w:t xml:space="preserve">ub-team leads should approve purchases for parts for their members projects </w:t>
+      </w:r>
+      <w:r>
+        <w:t>before they are placed on</w:t>
+      </w:r>
+      <w:r>
+        <w:t xml:space="preserve"> the purchasing spreadsheet. It is important that the members add their own purchases to the purchasing spreadsheet because it is their responsibility to make sure they have all the parts they need for their project to work.</w:t>
       </w:r>
     </w:p>
     <w:p>
@@ -161,6 +264,9 @@
     <w:p>
       <w:r>
         <w:t>For Digikey orders, sometimes it is easier for the team/business lead if a Digikey cart is made so that they can just buy it instead of having to add all the items individually from the purchasing spreadsheet which is more prone to error. This is more useful for large quantity purchases. Individual line items for each part should still be added to the purchasing spreadsheet as it makes referring to things that have already been purchased much easier.</w:t>
+      </w:r>
+      <w:r>
+        <w:t xml:space="preserve"> A complete Digikey cart can then be sent in a Slack message to the business team or a purchasing liaison.</w:t>
       </w:r>
     </w:p>
     <w:p>
@@ -197,7 +303,37 @@
     </w:p>
     <w:p>
       <w:r>
-        <w:t xml:space="preserve">As of now (12/2020), members are not assigned to a specific sub-team. (They can say they are a DAQ/Electrical team member for resume purposes if they want). This is because they are assigned project-based tasks where they get to see the entire lifecycle of a project from conception, to design, to manufacturing, to software, to testing, etc. This naturally spans both the DAQ and Electrical side of things entirely. This means that different parts of a member’s projects are different leads’ responsibilities to see that they get done properly. This will be outlined more each team leads’ respective responsibilities section. This, however, means that member retention is important for both leads, and they should both be paying attention and following up with </w:t>
+        <w:t>As of now (12/202</w:t>
+      </w:r>
+      <w:r>
+        <w:t>1</w:t>
+      </w:r>
+      <w:r>
+        <w:t>), members are not assigned to a specific sub-team. (They can say they are a DAQ/Electrical</w:t>
+      </w:r>
+      <w:r>
+        <w:t>/Software</w:t>
+      </w:r>
+      <w:r>
+        <w:t xml:space="preserve"> team member for resume purposes if they want). This is because they are assigned project-based tasks where they get to see the entire lifecycle of a project from conception, to design, to manufacturing, to software, to testing, etc. This naturally spans</w:t>
+      </w:r>
+      <w:r>
+        <w:t xml:space="preserve"> </w:t>
+      </w:r>
+      <w:r>
+        <w:t>the DAQ</w:t>
+      </w:r>
+      <w:r>
+        <w:t>, e</w:t>
+      </w:r>
+      <w:r>
+        <w:t>lectrical</w:t>
+      </w:r>
+      <w:r>
+        <w:t>, and software</w:t>
+      </w:r>
+      <w:r>
+        <w:t xml:space="preserve"> side of things entirely. This means that different parts of a member’s projects are different leads’ responsibilities to see that they get done properly. This will be outlined more each team leads’ respective responsibilities section. This, however, means that member retention is important for both leads, and they should both be paying attention and following up with </w:t>
       </w:r>
       <w:r>
         <w:t>all</w:t>
@@ -208,7 +344,13 @@
     </w:p>
     <w:p>
       <w:r>
-        <w:t>When new DAQ/Electrical members are added to the team, they should:</w:t>
+        <w:t>When new DAQ/Electrical</w:t>
+      </w:r>
+      <w:r>
+        <w:t>/Software</w:t>
+      </w:r>
+      <w:r>
+        <w:t xml:space="preserve"> members are added to the team, they should:</w:t>
       </w:r>
     </w:p>
     <w:p>
@@ -220,7 +362,18 @@
         </w:numPr>
       </w:pPr>
       <w:r>
-        <w:t>Be added to the teams Github</w:t>
+        <w:t xml:space="preserve">Be given a link to the team’s internal website </w:t>
+      </w:r>
+      <w:hyperlink r:id="rId9" w:history="1">
+        <w:r>
+          <w:rPr>
+            <w:rStyle w:val="Hyperlink"/>
+          </w:rPr>
+          <w:t>https://www.gtoffroad.org/data-acquisition</w:t>
+        </w:r>
+      </w:hyperlink>
+      <w:r>
+        <w:t xml:space="preserve"> where they can download the new member guide, find the DAQ Github, and join the Discord</w:t>
       </w:r>
     </w:p>
     <w:p>
@@ -232,7 +385,16 @@
         </w:numPr>
       </w:pPr>
       <w:r>
-        <w:t>Install GitKraken (unless they are proficient in git and prefer to use CLI or their own GUI)</w:t>
+        <w:t>Be added</w:t>
+      </w:r>
+      <w:r>
+        <w:t xml:space="preserve"> as a contributor</w:t>
+      </w:r>
+      <w:r>
+        <w:t xml:space="preserve"> to the teams Github</w:t>
+      </w:r>
+      <w:r>
+        <w:t xml:space="preserve"> (Senior Software Engineer’s responsibility)</w:t>
       </w:r>
     </w:p>
     <w:p>
@@ -244,15 +406,7 @@
         </w:numPr>
       </w:pPr>
       <w:r>
-        <w:t xml:space="preserve">Have the structure of our Github explained to them and be taught how to use Git/GitKraken if they </w:t>
-      </w:r>
-      <w:proofErr w:type="gramStart"/>
-      <w:r>
-        <w:t>don’t</w:t>
-      </w:r>
-      <w:proofErr w:type="gramEnd"/>
-      <w:r>
-        <w:t xml:space="preserve"> already know how to</w:t>
+        <w:t>Install GitKraken (unless they are proficient in git and prefer to use CLI or their own GUI)</w:t>
       </w:r>
     </w:p>
     <w:p>
@@ -264,15 +418,7 @@
         </w:numPr>
       </w:pPr>
       <w:r>
-        <w:t xml:space="preserve">Install EAGLE (they </w:t>
-      </w:r>
-      <w:proofErr w:type="gramStart"/>
-      <w:r>
-        <w:t>don’t</w:t>
-      </w:r>
-      <w:proofErr w:type="gramEnd"/>
-      <w:r>
-        <w:t xml:space="preserve"> need to do this right away unless their first project involves PCB design)</w:t>
+        <w:t>Have the structure of our Github explained to them and be taught how to use Git/GitKraken if they don’t already know how to</w:t>
       </w:r>
     </w:p>
     <w:p>
@@ -284,7 +430,7 @@
         </w:numPr>
       </w:pPr>
       <w:r>
-        <w:t>Join the #new-members channel and #data-acquisition channel in the slack</w:t>
+        <w:t>Install EAGLE (they don’t need to do this right away unless their first project involves PCB design)</w:t>
       </w:r>
     </w:p>
     <w:p>
@@ -296,7 +442,7 @@
         </w:numPr>
       </w:pPr>
       <w:r>
-        <w:t>Be added to Microsoft Teams so that they can join the weekly meetings</w:t>
+        <w:t>Join the #new-members channel and #data-acquisition channel in the slack</w:t>
       </w:r>
     </w:p>
     <w:p>
@@ -310,6 +456,9 @@
       <w:r>
         <w:t>Be instructed on how to access the GTOR network drive</w:t>
       </w:r>
+      <w:r>
+        <w:t xml:space="preserve"> (only if they will be doing CAD)</w:t>
+      </w:r>
     </w:p>
     <w:p>
       <w:pPr>
@@ -328,12 +477,42 @@
         <w:pStyle w:val="Heading3"/>
       </w:pPr>
       <w:r>
-        <w:t>Using Github</w:t>
-      </w:r>
-    </w:p>
-    <w:p>
-      <w:r>
-        <w:t>TODO: How to add to Github and how to install Gitkraken. Also explain Github structure</w:t>
+        <w:t>Updating the Internal Website</w:t>
+      </w:r>
+    </w:p>
+    <w:p>
+      <w:r>
+        <w:t xml:space="preserve">To update the internal website with new Data Acquisition information, first ask the team’s IT </w:t>
+      </w:r>
+      <w:proofErr w:type="gramStart"/>
+      <w:r>
+        <w:t>lead</w:t>
+      </w:r>
+      <w:proofErr w:type="gramEnd"/>
+      <w:r>
+        <w:t xml:space="preserve"> to be added to the GT Off-Road Leaders google group, (</w:t>
+      </w:r>
+      <w:hyperlink r:id="rId10" w:history="1">
+        <w:r>
+          <w:rPr>
+            <w:rStyle w:val="Hyperlink"/>
+          </w:rPr>
+          <w:t>gt-off-road-leaders@sccgt.org</w:t>
+        </w:r>
+      </w:hyperlink>
+      <w:r>
+        <w:t xml:space="preserve">). Once you are in the leaders group you will have edit access to the internal website. Go to Google Sites to be able to edit the website </w:t>
+      </w:r>
+      <w:hyperlink r:id="rId11" w:history="1">
+        <w:r>
+          <w:rPr>
+            <w:rStyle w:val="Hyperlink"/>
+          </w:rPr>
+          <w:t>https://sites.google.com</w:t>
+        </w:r>
+      </w:hyperlink>
+      <w:r>
+        <w:t xml:space="preserve">. </w:t>
       </w:r>
     </w:p>
     <w:p>
@@ -341,12 +520,15 @@
         <w:pStyle w:val="Heading3"/>
       </w:pPr>
       <w:r>
-        <w:t>Installing EAGLE</w:t>
-      </w:r>
-    </w:p>
-    <w:p>
-      <w:r>
-        <w:t>TODO: How to install eagle</w:t>
+        <w:t>Communications</w:t>
+      </w:r>
+    </w:p>
+    <w:p>
+      <w:r>
+        <w:t xml:space="preserve">With the migration to Discord complete, basically all individual and team communications should occur through Discord (sometimes it is easy to DM someone on Slack, especially if they are new to the team, but Discord often works better since messages never get deleted). Any changes to team meetings should be communicated through #announcements channel on the Discord. Ideally it is better to meet in person, but if virtual meetings are necessary then meeting in the voice channels in </w:t>
+      </w:r>
+      <w:r>
+        <w:t xml:space="preserve">the Discord is easiest. The only time Microsoft Teams should be used is if there needs to be a meeting with someone from another sub-team, although maybe try to convince them to use Discord :) </w:t>
       </w:r>
     </w:p>
     <w:p>
@@ -354,41 +536,54 @@
         <w:pStyle w:val="Heading3"/>
       </w:pPr>
       <w:r>
-        <w:t>Communications</w:t>
-      </w:r>
-    </w:p>
-    <w:p>
-      <w:r>
-        <w:t>TODO: Explain how to add to slack/Teams and how meetings are held</w:t>
-      </w:r>
-    </w:p>
-    <w:p>
-      <w:pPr>
-        <w:pStyle w:val="Heading3"/>
-      </w:pPr>
-      <w:r>
         <w:t>GTOR Network Drive</w:t>
       </w:r>
     </w:p>
     <w:p>
       <w:r>
-        <w:t>TODO: Explain how to access the GTOR Network drive and what stuff should be stored there and where</w:t>
-      </w:r>
-    </w:p>
-    <w:p>
-      <w:pPr>
-        <w:pStyle w:val="Heading3"/>
-      </w:pPr>
-      <w:r>
-        <w:t>DAATA</w:t>
-      </w:r>
-    </w:p>
-    <w:p>
-      <w:r>
-        <w:t>TODO: Explain how to install DAATA and the purpose of it</w:t>
-      </w:r>
-    </w:p>
-    <w:p>
+        <w:t xml:space="preserve">To connect to the GTOR Network Drive, refer to the presentation in </w:t>
+      </w:r>
+      <w:proofErr w:type="spellStart"/>
+      <w:r>
+        <w:t>GTORDocumentation</w:t>
+      </w:r>
+      <w:proofErr w:type="spellEnd"/>
+      <w:r>
+        <w:t xml:space="preserve">&gt;01 – New Students (or ask the team’s IT lead). </w:t>
+      </w:r>
+      <w:r>
+        <w:t xml:space="preserve">Only large CAD files should go in the network drive. If there is a design that only has a handful of CAD files (such as </w:t>
+      </w:r>
+      <w:proofErr w:type="gramStart"/>
+      <w:r>
+        <w:t>an</w:t>
+      </w:r>
+      <w:proofErr w:type="gramEnd"/>
+      <w:r>
+        <w:t xml:space="preserve"> case/enclosure) it is fine for that file to go into the DAQ GitHub, but if there will be a large assembly (such as the engine dyno) then it should go in the network drive to avoid having too many large files on the GitHub.</w:t>
+      </w:r>
+    </w:p>
+    <w:p>
+      <w:pPr>
+        <w:pStyle w:val="Heading2"/>
+      </w:pPr>
+      <w:r>
+        <w:lastRenderedPageBreak/>
+        <w:t>Documentation</w:t>
+      </w:r>
+    </w:p>
+    <w:p>
+      <w:r>
+        <w:t xml:space="preserve">Since knowledge transfer is critical to our team’s success it is important that all the leads make sure that documentation that falls under their respective sub-team gets done. All documentation that is created should live in the </w:t>
+      </w:r>
+      <w:proofErr w:type="spellStart"/>
+      <w:r>
+        <w:t>GTORDocumentation</w:t>
+      </w:r>
+      <w:proofErr w:type="spellEnd"/>
+      <w:r>
+        <w:t xml:space="preserve"> GitHub.</w:t>
+      </w:r>
       <w:r>
         <w:br w:type="page"/>
       </w:r>
@@ -455,7 +650,13 @@
     </w:p>
     <w:p>
       <w:r>
-        <w:t>The DAQ lead needs to decide how much of the validation process falls on him/herself and how much of it falls on the respective sub-teams. As of now (12/2020), must of the experimental design and validation plans falls on individual sub-teams, whereas figuring out appropriate sensors for measuring things falls on the DAQ lead.</w:t>
+        <w:t>The DAQ lead needs to decide how much of the validation process falls on him/herself and how much of it falls on the respective sub-teams. As of now (12/202</w:t>
+      </w:r>
+      <w:r>
+        <w:t>1</w:t>
+      </w:r>
+      <w:r>
+        <w:t>), must of the experimental design and validation plans falls on individual sub-teams, whereas figuring out appropriate sensors for measuring things falls on the DAQ lead.</w:t>
       </w:r>
     </w:p>
     <w:p>
@@ -463,12 +664,101 @@
         <w:pStyle w:val="Heading2"/>
       </w:pPr>
       <w:r>
-        <w:t>DAATA</w:t>
-      </w:r>
-    </w:p>
-    <w:p>
-      <w:r>
-        <w:t>It is up to the DAQ lead to make sure that DAATA is being properly maintained and that it is updated with user interfaces that make it easy for anyone on the team to use and collect data.</w:t>
+        <w:t>Communication with Electrical Lead and Senior Software Engineer</w:t>
+      </w:r>
+    </w:p>
+    <w:p>
+      <w:r>
+        <w:t>The DAQ lead is also responsible for communicating high level electrical and software requirements as determined by the testing needs to the respective electrical lead or senior software engineer. This also means scheduling any meetings to reevaluate the DAQ team goals, member management, etc.</w:t>
+      </w:r>
+    </w:p>
+    <w:p>
+      <w:pPr>
+        <w:pStyle w:val="Heading2"/>
+      </w:pPr>
+      <w:r>
+        <w:t>Creation of DAQ Validation Plan</w:t>
+      </w:r>
+    </w:p>
+    <w:p>
+      <w:r>
+        <w:t xml:space="preserve">This document will drive development of all software and electrical systems for the year, so care should be taken to make sure it is well developed. A preliminary version of the document should be created by having meetings with each of the design sub-team leads, the VD sub-team lead, </w:t>
+      </w:r>
+      <w:proofErr w:type="gramStart"/>
+      <w:r>
+        <w:t>and also</w:t>
+      </w:r>
+      <w:proofErr w:type="gramEnd"/>
+      <w:r>
+        <w:t xml:space="preserve"> the chief engineer to cover all of the tests that need to be run on the car. </w:t>
+      </w:r>
+      <w:r>
+        <w:t xml:space="preserve">Then it should double </w:t>
+      </w:r>
+      <w:proofErr w:type="gramStart"/>
+      <w:r>
+        <w:t>checked</w:t>
+      </w:r>
+      <w:proofErr w:type="gramEnd"/>
+      <w:r>
+        <w:t xml:space="preserve"> by all of the leads once it has been fully developed so that a final draft of it can be completed by late summer/early fall. It needs to be completed so early since it will drive a lot of the development of DAQ systems and since a lot of the DAQ systems get designed in the summer, the designs need to be double checked to make sure they support the needs of Spring validation before they can get manufactured in the Fall. The document should be stored in </w:t>
+      </w:r>
+      <w:proofErr w:type="spellStart"/>
+      <w:r>
+        <w:t>GTORDocumentation</w:t>
+      </w:r>
+      <w:proofErr w:type="spellEnd"/>
+      <w:r>
+        <w:t xml:space="preserve">&gt;06 – </w:t>
+      </w:r>
+      <w:proofErr w:type="spellStart"/>
+      <w:r>
+        <w:t>Misc</w:t>
+      </w:r>
+      <w:proofErr w:type="spellEnd"/>
+      <w:r>
+        <w:t xml:space="preserve"> Documentation&gt;</w:t>
+      </w:r>
+      <w:proofErr w:type="spellStart"/>
+      <w:r>
+        <w:t>ValidationPlans</w:t>
+      </w:r>
+      <w:proofErr w:type="spellEnd"/>
+      <w:r>
+        <w:t>&gt;20xx Car.</w:t>
+      </w:r>
+    </w:p>
+    <w:p>
+      <w:pPr>
+        <w:pStyle w:val="Heading2"/>
+      </w:pPr>
+      <w:r>
+        <w:t>Organization of Team Meetings</w:t>
+      </w:r>
+    </w:p>
+    <w:p>
+      <w:r>
+        <w:t xml:space="preserve">It is the DAQ leads responsibility to organize team meetings. </w:t>
+      </w:r>
+      <w:r>
+        <w:t>Typically,</w:t>
+      </w:r>
+      <w:r>
+        <w:t xml:space="preserve"> the DAQ team just meets when the rest of the team meets for simplicity, but it is up to the DAQ leads discretion if any changes need to be made. Mostly this just means that it is the DAQ leads job to make sure the DAQ team has the proper space needed to meet.</w:t>
+      </w:r>
+      <w:r>
+        <w:t xml:space="preserve"> Refer to the SCC wiki on how to reserve SCC conference rooms. It is usually easiest to ask to reserve the room on a recurring basis for the entirety of a semester. </w:t>
+      </w:r>
+      <w:hyperlink r:id="rId12" w:history="1">
+        <w:r>
+          <w:rPr>
+            <w:rStyle w:val="Hyperlink"/>
+          </w:rPr>
+          <w:t>https://sites.google.com/sccgt.org/sccwiki/general/schedule-the-conference-room</w:t>
+        </w:r>
+      </w:hyperlink>
+      <w:r>
+        <w:t xml:space="preserve"> </w:t>
       </w:r>
     </w:p>
     <w:p>
@@ -537,6 +827,17 @@
       <w:r>
         <w:t>It is up to the electrical lead to make sure that the car gets properly wired in a robust way. Failure points in wiring on the car should be identified and properly taken car of (such as using connectors with proper ingress protection to protect against water and mud).</w:t>
       </w:r>
+      <w:r>
+        <w:t xml:space="preserve"> It also includes making sure that the firewall has holes in the proper places for wires to go through </w:t>
+      </w:r>
+      <w:proofErr w:type="gramStart"/>
+      <w:r>
+        <w:t>and also</w:t>
+      </w:r>
+      <w:proofErr w:type="gramEnd"/>
+      <w:r>
+        <w:t xml:space="preserve"> making sure that there are tabs on the chassis for wires to be secured to.</w:t>
+      </w:r>
     </w:p>
     <w:p>
       <w:pPr>
@@ -602,7 +903,27 @@
     </w:p>
     <w:p>
       <w:r>
-        <w:t>All PCB designs are a part of the electrical lead’s responsibilities to make sure that they work and are designed properly. This includes making sure that a proper design review is done of the PCB and that all parts needed for the PCB are approved to be ordered and are ordered in sufficient quantities. A good rule of thumb is that you should almost always buy 2.5x more parts than you will need to make the circuit board (except for exceptionally expensive components, or components that are very unlikely to break and are easy to desolder and move to another circuit board such as a terminal block).</w:t>
+        <w:t xml:space="preserve">All PCB designs are a part of the electrical lead’s responsibilities to make sure that they work and are </w:t>
+      </w:r>
+      <w:r>
+        <w:t>designed properly</w:t>
+      </w:r>
+      <w:r>
+        <w:t>. This includes making sure that a proper design review is done of the PCB and that all parts needed for the PCB are approved to be ordered and are ordered in sufficient quantities. A good rule of thumb is that you should almost always buy 2.5x more parts than you will need to make the circuit board (except for exceptionally expensive components, or components that are very unlikely to break and are easy to desolder and move to another circuit board such as a terminal block).</w:t>
+      </w:r>
+    </w:p>
+    <w:p>
+      <w:r>
+        <w:br w:type="page"/>
+      </w:r>
+    </w:p>
+    <w:p>
+      <w:pPr>
+        <w:pStyle w:val="Heading1"/>
+      </w:pPr>
+      <w:r>
+        <w:lastRenderedPageBreak/>
+        <w:t>Senior Software Engineer(s) Responsibilities</w:t>
       </w:r>
     </w:p>
     <w:p>
@@ -610,20 +931,115 @@
         <w:pStyle w:val="Heading2"/>
       </w:pPr>
       <w:r>
+        <w:t>Description of Role</w:t>
+      </w:r>
+    </w:p>
+    <w:p>
+      <w:r>
+        <w:t xml:space="preserve">The main role of the Senior Software Engineer is </w:t>
+      </w:r>
+      <w:r>
+        <w:t xml:space="preserve">to </w:t>
+      </w:r>
+      <w:r>
+        <w:t>manage the team</w:t>
+      </w:r>
+      <w:r>
+        <w:t>’</w:t>
+      </w:r>
+      <w:r>
+        <w:t xml:space="preserve">s software development (such as DAATA and all embedded software). The person in this role is not officially a lead (although this decision should be occasionally reevaluated) because it functions more as an internal role to DAQ. The electrical lead frequently </w:t>
+      </w:r>
+      <w:r>
+        <w:t>must communicate with other sub-team leads and needs to attend lead meetings to making sure wiring the car goes smoothly, however there is really no need for the senior software engineer to participate in lead meetings. If/when DAATA becomes sophisticated enough that other sub-teams are frequently using it to perform testing and need to support of an official software lead, then it may be worth looking in to creating this position.</w:t>
+      </w:r>
+    </w:p>
+    <w:p>
+      <w:pPr>
+        <w:pStyle w:val="Heading2"/>
+      </w:pPr>
+      <w:r>
+        <w:t>DAATA</w:t>
+      </w:r>
+    </w:p>
+    <w:p>
+      <w:r>
+        <w:t xml:space="preserve">It is up to the </w:t>
+      </w:r>
+      <w:r>
+        <w:t>senior software engineer</w:t>
+      </w:r>
+      <w:r>
+        <w:t xml:space="preserve"> </w:t>
+      </w:r>
+      <w:r>
+        <w:t>to make sure that DAATA is being properly maintained and that it is updated with user interfaces that make it easy for anyone on the team to use and collect data.</w:t>
+      </w:r>
+    </w:p>
+    <w:p>
+      <w:pPr>
+        <w:pStyle w:val="Heading2"/>
+      </w:pPr>
+      <w:r>
         <w:t>Hardware Level Software</w:t>
       </w:r>
     </w:p>
     <w:p>
       <w:r>
-        <w:t xml:space="preserve">It is the electrical lead’s responsibility to make sure that all the software that is written at the hardware level (most likely in C++) is properly design reviewed and has been tested properly before being used on the car. This includes all sensor libraries, all </w:t>
-      </w:r>
-      <w:r>
-        <w:t>control algorithms, and the top-level code as well.</w:t>
-      </w:r>
-    </w:p>
+        <w:t xml:space="preserve">It is the </w:t>
+      </w:r>
+      <w:r>
+        <w:t>senior software engineer</w:t>
+      </w:r>
+      <w:r>
+        <w:t>’s responsibility to make sure that all the software that is written at the hardware level (most likely in C++) is properly design reviewed and has been tested properly before being used on the car. This includes all sensor libraries, all control algorithms, and the top-level code as well.</w:t>
+      </w:r>
+    </w:p>
+    <w:p>
+      <w:pPr>
+        <w:pStyle w:val="Heading2"/>
+      </w:pPr>
+      <w:r>
+        <w:t>GitHub</w:t>
+      </w:r>
+    </w:p>
+    <w:p>
+      <w:r>
+        <w:t xml:space="preserve">It is the senior software engineer’s role to manage the team’s GitHub and make sure everything is kept as clean as possible. This includes adding/removing people’s GitHub access as needed and making sure that everyone using the GitHub knows where things are and where specific types of files should go so that it is kept organized. </w:t>
+      </w:r>
+      <w:r>
+        <w:t>For a refresher on the GitHub structure, refer to section 2.3 of the new student guide.</w:t>
+      </w:r>
+      <w:r>
+        <w:t xml:space="preserve"> To add someone to the GitHub, ask the person to put their GitHub username in the </w:t>
+      </w:r>
+      <w:r>
+        <w:t>#git channel on the Discord,</w:t>
+      </w:r>
+      <w:r>
+        <w:t xml:space="preserve"> go to the “people” section of the </w:t>
+      </w:r>
+      <w:proofErr w:type="gramStart"/>
+      <w:r>
+        <w:t>teams</w:t>
+      </w:r>
+      <w:proofErr w:type="gramEnd"/>
+      <w:r>
+        <w:t xml:space="preserve"> organization, and then click “invite member”</w:t>
+      </w:r>
+      <w:r>
+        <w:t xml:space="preserve"> to invite the person based on their username</w:t>
+      </w:r>
+      <w:r>
+        <w:t>.</w:t>
+      </w:r>
+    </w:p>
+    <w:p/>
+    <w:p/>
+    <w:p/>
     <w:sectPr>
-      <w:headerReference w:type="default" r:id="rId9"/>
-      <w:footerReference w:type="default" r:id="rId10"/>
+      <w:headerReference w:type="default" r:id="rId13"/>
+      <w:footerReference w:type="default" r:id="rId14"/>
       <w:pgSz w:w="12240" w:h="15840"/>
       <w:pgMar w:top="1440" w:right="1440" w:bottom="1440" w:left="1440" w:header="720" w:footer="720" w:gutter="0"/>
       <w:cols w:space="720"/>
@@ -634,7 +1050,7 @@
 </file>
 
 <file path=word/endnotes.xml><?xml version="1.0" encoding="utf-8"?>
-<w:endnotes xmlns:wpc="http://schemas.microsoft.com/office/word/2010/wordprocessingCanvas" xmlns:cx="http://schemas.microsoft.com/office/drawing/2014/chartex" xmlns:cx1="http://schemas.microsoft.com/office/drawing/2015/9/8/chartex" xmlns:cx2="http://schemas.microsoft.com/office/drawing/2015/10/21/chartex" xmlns:cx3="http://schemas.microsoft.com/office/drawing/2016/5/9/chartex" xmlns:cx4="http://schemas.microsoft.com/office/drawing/2016/5/10/chartex" xmlns:cx5="http://schemas.microsoft.com/office/drawing/2016/5/11/chartex" xmlns:cx6="http://schemas.microsoft.com/office/drawing/2016/5/12/chartex" xmlns:cx7="http://schemas.microsoft.com/office/drawing/2016/5/13/chartex" xmlns:cx8="http://schemas.microsoft.com/office/drawing/2016/5/14/chartex" xmlns:mc="http://schemas.openxmlformats.org/markup-compatibility/2006" xmlns:aink="http://schemas.microsoft.com/office/drawing/2016/ink" xmlns:am3d="http://schemas.microsoft.com/office/drawing/2017/model3d" xmlns:o="urn:schemas-microsoft-com:office:office" xmlns:r="http://schemas.openxmlformats.org/officeDocument/2006/relationships" xmlns:m="http://schemas.openxmlformats.org/officeDocument/2006/math" xmlns:v="urn:schemas-microsoft-com:vml" xmlns:wp14="http://schemas.microsoft.com/office/word/2010/wordprocessingDrawing" xmlns:wp="http://schemas.openxmlformats.org/drawingml/2006/wordprocessingDrawing" xmlns:w10="urn:schemas-microsoft-com:office:word" xmlns:w="http://schemas.openxmlformats.org/wordprocessingml/2006/main" xmlns:w14="http://schemas.microsoft.com/office/word/2010/wordml" xmlns:w15="http://schemas.microsoft.com/office/word/2012/wordml" xmlns:w16cex="http://schemas.microsoft.com/office/word/2018/wordml/cex" xmlns:w16cid="http://schemas.microsoft.com/office/word/2016/wordml/cid" xmlns:w16="http://schemas.microsoft.com/office/word/2018/wordml" xmlns:w16se="http://schemas.microsoft.com/office/word/2015/wordml/symex" xmlns:wpg="http://schemas.microsoft.com/office/word/2010/wordprocessingGroup" xmlns:wpi="http://schemas.microsoft.com/office/word/2010/wordprocessingInk" xmlns:wne="http://schemas.microsoft.com/office/word/2006/wordml" xmlns:wps="http://schemas.microsoft.com/office/word/2010/wordprocessingShape" mc:Ignorable="w14 w15 w16se w16cid w16 w16cex wp14">
+<w:endnotes xmlns:wpc="http://schemas.microsoft.com/office/word/2010/wordprocessingCanvas" xmlns:cx="http://schemas.microsoft.com/office/drawing/2014/chartex" xmlns:cx1="http://schemas.microsoft.com/office/drawing/2015/9/8/chartex" xmlns:cx2="http://schemas.microsoft.com/office/drawing/2015/10/21/chartex" xmlns:cx3="http://schemas.microsoft.com/office/drawing/2016/5/9/chartex" xmlns:cx4="http://schemas.microsoft.com/office/drawing/2016/5/10/chartex" xmlns:cx5="http://schemas.microsoft.com/office/drawing/2016/5/11/chartex" xmlns:cx6="http://schemas.microsoft.com/office/drawing/2016/5/12/chartex" xmlns:cx7="http://schemas.microsoft.com/office/drawing/2016/5/13/chartex" xmlns:cx8="http://schemas.microsoft.com/office/drawing/2016/5/14/chartex" xmlns:mc="http://schemas.openxmlformats.org/markup-compatibility/2006" xmlns:aink="http://schemas.microsoft.com/office/drawing/2016/ink" xmlns:am3d="http://schemas.microsoft.com/office/drawing/2017/model3d" xmlns:o="urn:schemas-microsoft-com:office:office" xmlns:r="http://schemas.openxmlformats.org/officeDocument/2006/relationships" xmlns:m="http://schemas.openxmlformats.org/officeDocument/2006/math" xmlns:v="urn:schemas-microsoft-com:vml" xmlns:wp14="http://schemas.microsoft.com/office/word/2010/wordprocessingDrawing" xmlns:wp="http://schemas.openxmlformats.org/drawingml/2006/wordprocessingDrawing" xmlns:w10="urn:schemas-microsoft-com:office:word" xmlns:w="http://schemas.openxmlformats.org/wordprocessingml/2006/main" xmlns:w14="http://schemas.microsoft.com/office/word/2010/wordml" xmlns:w15="http://schemas.microsoft.com/office/word/2012/wordml" xmlns:w16cex="http://schemas.microsoft.com/office/word/2018/wordml/cex" xmlns:w16cid="http://schemas.microsoft.com/office/word/2016/wordml/cid" xmlns:w16="http://schemas.microsoft.com/office/word/2018/wordml" xmlns:w16sdtdh="http://schemas.microsoft.com/office/word/2020/wordml/sdtdatahash" xmlns:w16se="http://schemas.microsoft.com/office/word/2015/wordml/symex" xmlns:wpg="http://schemas.microsoft.com/office/word/2010/wordprocessingGroup" xmlns:wpi="http://schemas.microsoft.com/office/word/2010/wordprocessingInk" xmlns:wne="http://schemas.microsoft.com/office/word/2006/wordml" xmlns:wps="http://schemas.microsoft.com/office/word/2010/wordprocessingShape" mc:Ignorable="w14 w15 w16se w16cid w16 w16cex w16sdtdh wp14">
   <w:endnote w:type="separator" w:id="-1">
     <w:p>
       <w:pPr>
@@ -659,7 +1075,7 @@
 </file>
 
 <file path=word/footer1.xml><?xml version="1.0" encoding="utf-8"?>
-<w:ftr xmlns:wpc="http://schemas.microsoft.com/office/word/2010/wordprocessingCanvas" xmlns:cx="http://schemas.microsoft.com/office/drawing/2014/chartex" xmlns:cx1="http://schemas.microsoft.com/office/drawing/2015/9/8/chartex" xmlns:cx2="http://schemas.microsoft.com/office/drawing/2015/10/21/chartex" xmlns:cx3="http://schemas.microsoft.com/office/drawing/2016/5/9/chartex" xmlns:cx4="http://schemas.microsoft.com/office/drawing/2016/5/10/chartex" xmlns:cx5="http://schemas.microsoft.com/office/drawing/2016/5/11/chartex" xmlns:cx6="http://schemas.microsoft.com/office/drawing/2016/5/12/chartex" xmlns:cx7="http://schemas.microsoft.com/office/drawing/2016/5/13/chartex" xmlns:cx8="http://schemas.microsoft.com/office/drawing/2016/5/14/chartex" xmlns:mc="http://schemas.openxmlformats.org/markup-compatibility/2006" xmlns:aink="http://schemas.microsoft.com/office/drawing/2016/ink" xmlns:am3d="http://schemas.microsoft.com/office/drawing/2017/model3d" xmlns:o="urn:schemas-microsoft-com:office:office" xmlns:r="http://schemas.openxmlformats.org/officeDocument/2006/relationships" xmlns:m="http://schemas.openxmlformats.org/officeDocument/2006/math" xmlns:v="urn:schemas-microsoft-com:vml" xmlns:wp14="http://schemas.microsoft.com/office/word/2010/wordprocessingDrawing" xmlns:wp="http://schemas.openxmlformats.org/drawingml/2006/wordprocessingDrawing" xmlns:w10="urn:schemas-microsoft-com:office:word" xmlns:w="http://schemas.openxmlformats.org/wordprocessingml/2006/main" xmlns:w14="http://schemas.microsoft.com/office/word/2010/wordml" xmlns:w15="http://schemas.microsoft.com/office/word/2012/wordml" xmlns:w16cex="http://schemas.microsoft.com/office/word/2018/wordml/cex" xmlns:w16cid="http://schemas.microsoft.com/office/word/2016/wordml/cid" xmlns:w16="http://schemas.microsoft.com/office/word/2018/wordml" xmlns:w16se="http://schemas.microsoft.com/office/word/2015/wordml/symex" xmlns:wpg="http://schemas.microsoft.com/office/word/2010/wordprocessingGroup" xmlns:wpi="http://schemas.microsoft.com/office/word/2010/wordprocessingInk" xmlns:wne="http://schemas.microsoft.com/office/word/2006/wordml" xmlns:wps="http://schemas.microsoft.com/office/word/2010/wordprocessingShape" mc:Ignorable="w14 w15 w16se w16cid w16 w16cex wp14">
+<w:ftr xmlns:wpc="http://schemas.microsoft.com/office/word/2010/wordprocessingCanvas" xmlns:cx="http://schemas.microsoft.com/office/drawing/2014/chartex" xmlns:cx1="http://schemas.microsoft.com/office/drawing/2015/9/8/chartex" xmlns:cx2="http://schemas.microsoft.com/office/drawing/2015/10/21/chartex" xmlns:cx3="http://schemas.microsoft.com/office/drawing/2016/5/9/chartex" xmlns:cx4="http://schemas.microsoft.com/office/drawing/2016/5/10/chartex" xmlns:cx5="http://schemas.microsoft.com/office/drawing/2016/5/11/chartex" xmlns:cx6="http://schemas.microsoft.com/office/drawing/2016/5/12/chartex" xmlns:cx7="http://schemas.microsoft.com/office/drawing/2016/5/13/chartex" xmlns:cx8="http://schemas.microsoft.com/office/drawing/2016/5/14/chartex" xmlns:mc="http://schemas.openxmlformats.org/markup-compatibility/2006" xmlns:aink="http://schemas.microsoft.com/office/drawing/2016/ink" xmlns:am3d="http://schemas.microsoft.com/office/drawing/2017/model3d" xmlns:o="urn:schemas-microsoft-com:office:office" xmlns:r="http://schemas.openxmlformats.org/officeDocument/2006/relationships" xmlns:m="http://schemas.openxmlformats.org/officeDocument/2006/math" xmlns:v="urn:schemas-microsoft-com:vml" xmlns:wp14="http://schemas.microsoft.com/office/word/2010/wordprocessingDrawing" xmlns:wp="http://schemas.openxmlformats.org/drawingml/2006/wordprocessingDrawing" xmlns:w10="urn:schemas-microsoft-com:office:word" xmlns:w="http://schemas.openxmlformats.org/wordprocessingml/2006/main" xmlns:w14="http://schemas.microsoft.com/office/word/2010/wordml" xmlns:w15="http://schemas.microsoft.com/office/word/2012/wordml" xmlns:w16cex="http://schemas.microsoft.com/office/word/2018/wordml/cex" xmlns:w16cid="http://schemas.microsoft.com/office/word/2016/wordml/cid" xmlns:w16="http://schemas.microsoft.com/office/word/2018/wordml" xmlns:w16sdtdh="http://schemas.microsoft.com/office/word/2020/wordml/sdtdatahash" xmlns:w16se="http://schemas.microsoft.com/office/word/2015/wordml/symex" xmlns:wpg="http://schemas.microsoft.com/office/word/2010/wordprocessingGroup" xmlns:wpi="http://schemas.microsoft.com/office/word/2010/wordprocessingInk" xmlns:wne="http://schemas.microsoft.com/office/word/2006/wordml" xmlns:wps="http://schemas.microsoft.com/office/word/2010/wordprocessingShape" mc:Ignorable="w14 w15 w16se w16cid w16 w16cex w16sdtdh wp14">
   <w:sdt>
     <w:sdtPr>
       <w:id w:val="1181078778"/>
@@ -712,7 +1128,7 @@
 </file>
 
 <file path=word/footnotes.xml><?xml version="1.0" encoding="utf-8"?>
-<w:footnotes xmlns:wpc="http://schemas.microsoft.com/office/word/2010/wordprocessingCanvas" xmlns:cx="http://schemas.microsoft.com/office/drawing/2014/chartex" xmlns:cx1="http://schemas.microsoft.com/office/drawing/2015/9/8/chartex" xmlns:cx2="http://schemas.microsoft.com/office/drawing/2015/10/21/chartex" xmlns:cx3="http://schemas.microsoft.com/office/drawing/2016/5/9/chartex" xmlns:cx4="http://schemas.microsoft.com/office/drawing/2016/5/10/chartex" xmlns:cx5="http://schemas.microsoft.com/office/drawing/2016/5/11/chartex" xmlns:cx6="http://schemas.microsoft.com/office/drawing/2016/5/12/chartex" xmlns:cx7="http://schemas.microsoft.com/office/drawing/2016/5/13/chartex" xmlns:cx8="http://schemas.microsoft.com/office/drawing/2016/5/14/chartex" xmlns:mc="http://schemas.openxmlformats.org/markup-compatibility/2006" xmlns:aink="http://schemas.microsoft.com/office/drawing/2016/ink" xmlns:am3d="http://schemas.microsoft.com/office/drawing/2017/model3d" xmlns:o="urn:schemas-microsoft-com:office:office" xmlns:r="http://schemas.openxmlformats.org/officeDocument/2006/relationships" xmlns:m="http://schemas.openxmlformats.org/officeDocument/2006/math" xmlns:v="urn:schemas-microsoft-com:vml" xmlns:wp14="http://schemas.microsoft.com/office/word/2010/wordprocessingDrawing" xmlns:wp="http://schemas.openxmlformats.org/drawingml/2006/wordprocessingDrawing" xmlns:w10="urn:schemas-microsoft-com:office:word" xmlns:w="http://schemas.openxmlformats.org/wordprocessingml/2006/main" xmlns:w14="http://schemas.microsoft.com/office/word/2010/wordml" xmlns:w15="http://schemas.microsoft.com/office/word/2012/wordml" xmlns:w16cex="http://schemas.microsoft.com/office/word/2018/wordml/cex" xmlns:w16cid="http://schemas.microsoft.com/office/word/2016/wordml/cid" xmlns:w16="http://schemas.microsoft.com/office/word/2018/wordml" xmlns:w16se="http://schemas.microsoft.com/office/word/2015/wordml/symex" xmlns:wpg="http://schemas.microsoft.com/office/word/2010/wordprocessingGroup" xmlns:wpi="http://schemas.microsoft.com/office/word/2010/wordprocessingInk" xmlns:wne="http://schemas.microsoft.com/office/word/2006/wordml" xmlns:wps="http://schemas.microsoft.com/office/word/2010/wordprocessingShape" mc:Ignorable="w14 w15 w16se w16cid w16 w16cex wp14">
+<w:footnotes xmlns:wpc="http://schemas.microsoft.com/office/word/2010/wordprocessingCanvas" xmlns:cx="http://schemas.microsoft.com/office/drawing/2014/chartex" xmlns:cx1="http://schemas.microsoft.com/office/drawing/2015/9/8/chartex" xmlns:cx2="http://schemas.microsoft.com/office/drawing/2015/10/21/chartex" xmlns:cx3="http://schemas.microsoft.com/office/drawing/2016/5/9/chartex" xmlns:cx4="http://schemas.microsoft.com/office/drawing/2016/5/10/chartex" xmlns:cx5="http://schemas.microsoft.com/office/drawing/2016/5/11/chartex" xmlns:cx6="http://schemas.microsoft.com/office/drawing/2016/5/12/chartex" xmlns:cx7="http://schemas.microsoft.com/office/drawing/2016/5/13/chartex" xmlns:cx8="http://schemas.microsoft.com/office/drawing/2016/5/14/chartex" xmlns:mc="http://schemas.openxmlformats.org/markup-compatibility/2006" xmlns:aink="http://schemas.microsoft.com/office/drawing/2016/ink" xmlns:am3d="http://schemas.microsoft.com/office/drawing/2017/model3d" xmlns:o="urn:schemas-microsoft-com:office:office" xmlns:r="http://schemas.openxmlformats.org/officeDocument/2006/relationships" xmlns:m="http://schemas.openxmlformats.org/officeDocument/2006/math" xmlns:v="urn:schemas-microsoft-com:vml" xmlns:wp14="http://schemas.microsoft.com/office/word/2010/wordprocessingDrawing" xmlns:wp="http://schemas.openxmlformats.org/drawingml/2006/wordprocessingDrawing" xmlns:w10="urn:schemas-microsoft-com:office:word" xmlns:w="http://schemas.openxmlformats.org/wordprocessingml/2006/main" xmlns:w14="http://schemas.microsoft.com/office/word/2010/wordml" xmlns:w15="http://schemas.microsoft.com/office/word/2012/wordml" xmlns:w16cex="http://schemas.microsoft.com/office/word/2018/wordml/cex" xmlns:w16cid="http://schemas.microsoft.com/office/word/2016/wordml/cid" xmlns:w16="http://schemas.microsoft.com/office/word/2018/wordml" xmlns:w16sdtdh="http://schemas.microsoft.com/office/word/2020/wordml/sdtdatahash" xmlns:w16se="http://schemas.microsoft.com/office/word/2015/wordml/symex" xmlns:wpg="http://schemas.microsoft.com/office/word/2010/wordprocessingGroup" xmlns:wpi="http://schemas.microsoft.com/office/word/2010/wordprocessingInk" xmlns:wne="http://schemas.microsoft.com/office/word/2006/wordml" xmlns:wps="http://schemas.microsoft.com/office/word/2010/wordprocessingShape" mc:Ignorable="w14 w15 w16se w16cid w16 w16cex w16sdtdh wp14">
   <w:footnote w:type="separator" w:id="-1">
     <w:p>
       <w:pPr>
@@ -737,7 +1153,7 @@
 </file>
 
 <file path=word/header1.xml><?xml version="1.0" encoding="utf-8"?>
-<w:hdr xmlns:wpc="http://schemas.microsoft.com/office/word/2010/wordprocessingCanvas" xmlns:cx="http://schemas.microsoft.com/office/drawing/2014/chartex" xmlns:cx1="http://schemas.microsoft.com/office/drawing/2015/9/8/chartex" xmlns:cx2="http://schemas.microsoft.com/office/drawing/2015/10/21/chartex" xmlns:cx3="http://schemas.microsoft.com/office/drawing/2016/5/9/chartex" xmlns:cx4="http://schemas.microsoft.com/office/drawing/2016/5/10/chartex" xmlns:cx5="http://schemas.microsoft.com/office/drawing/2016/5/11/chartex" xmlns:cx6="http://schemas.microsoft.com/office/drawing/2016/5/12/chartex" xmlns:cx7="http://schemas.microsoft.com/office/drawing/2016/5/13/chartex" xmlns:cx8="http://schemas.microsoft.com/office/drawing/2016/5/14/chartex" xmlns:mc="http://schemas.openxmlformats.org/markup-compatibility/2006" xmlns:aink="http://schemas.microsoft.com/office/drawing/2016/ink" xmlns:am3d="http://schemas.microsoft.com/office/drawing/2017/model3d" xmlns:o="urn:schemas-microsoft-com:office:office" xmlns:r="http://schemas.openxmlformats.org/officeDocument/2006/relationships" xmlns:m="http://schemas.openxmlformats.org/officeDocument/2006/math" xmlns:v="urn:schemas-microsoft-com:vml" xmlns:wp14="http://schemas.microsoft.com/office/word/2010/wordprocessingDrawing" xmlns:wp="http://schemas.openxmlformats.org/drawingml/2006/wordprocessingDrawing" xmlns:w10="urn:schemas-microsoft-com:office:word" xmlns:w="http://schemas.openxmlformats.org/wordprocessingml/2006/main" xmlns:w14="http://schemas.microsoft.com/office/word/2010/wordml" xmlns:w15="http://schemas.microsoft.com/office/word/2012/wordml" xmlns:w16cex="http://schemas.microsoft.com/office/word/2018/wordml/cex" xmlns:w16cid="http://schemas.microsoft.com/office/word/2016/wordml/cid" xmlns:w16="http://schemas.microsoft.com/office/word/2018/wordml" xmlns:w16se="http://schemas.microsoft.com/office/word/2015/wordml/symex" xmlns:wpg="http://schemas.microsoft.com/office/word/2010/wordprocessingGroup" xmlns:wpi="http://schemas.microsoft.com/office/word/2010/wordprocessingInk" xmlns:wne="http://schemas.microsoft.com/office/word/2006/wordml" xmlns:wps="http://schemas.microsoft.com/office/word/2010/wordprocessingShape" mc:Ignorable="w14 w15 w16se w16cid w16 w16cex wp14">
+<w:hdr xmlns:wpc="http://schemas.microsoft.com/office/word/2010/wordprocessingCanvas" xmlns:cx="http://schemas.microsoft.com/office/drawing/2014/chartex" xmlns:cx1="http://schemas.microsoft.com/office/drawing/2015/9/8/chartex" xmlns:cx2="http://schemas.microsoft.com/office/drawing/2015/10/21/chartex" xmlns:cx3="http://schemas.microsoft.com/office/drawing/2016/5/9/chartex" xmlns:cx4="http://schemas.microsoft.com/office/drawing/2016/5/10/chartex" xmlns:cx5="http://schemas.microsoft.com/office/drawing/2016/5/11/chartex" xmlns:cx6="http://schemas.microsoft.com/office/drawing/2016/5/12/chartex" xmlns:cx7="http://schemas.microsoft.com/office/drawing/2016/5/13/chartex" xmlns:cx8="http://schemas.microsoft.com/office/drawing/2016/5/14/chartex" xmlns:mc="http://schemas.openxmlformats.org/markup-compatibility/2006" xmlns:aink="http://schemas.microsoft.com/office/drawing/2016/ink" xmlns:am3d="http://schemas.microsoft.com/office/drawing/2017/model3d" xmlns:o="urn:schemas-microsoft-com:office:office" xmlns:r="http://schemas.openxmlformats.org/officeDocument/2006/relationships" xmlns:m="http://schemas.openxmlformats.org/officeDocument/2006/math" xmlns:v="urn:schemas-microsoft-com:vml" xmlns:wp14="http://schemas.microsoft.com/office/word/2010/wordprocessingDrawing" xmlns:wp="http://schemas.openxmlformats.org/drawingml/2006/wordprocessingDrawing" xmlns:w10="urn:schemas-microsoft-com:office:word" xmlns:w="http://schemas.openxmlformats.org/wordprocessingml/2006/main" xmlns:w14="http://schemas.microsoft.com/office/word/2010/wordml" xmlns:w15="http://schemas.microsoft.com/office/word/2012/wordml" xmlns:w16cex="http://schemas.microsoft.com/office/word/2018/wordml/cex" xmlns:w16cid="http://schemas.microsoft.com/office/word/2016/wordml/cid" xmlns:w16="http://schemas.microsoft.com/office/word/2018/wordml" xmlns:w16sdtdh="http://schemas.microsoft.com/office/word/2020/wordml/sdtdatahash" xmlns:w16se="http://schemas.microsoft.com/office/word/2015/wordml/symex" xmlns:wpg="http://schemas.microsoft.com/office/word/2010/wordprocessingGroup" xmlns:wpi="http://schemas.microsoft.com/office/word/2010/wordprocessingInk" xmlns:wne="http://schemas.microsoft.com/office/word/2006/wordml" xmlns:wps="http://schemas.microsoft.com/office/word/2010/wordprocessingShape" mc:Ignorable="w14 w15 w16se w16cid w16 w16cex w16sdtdh wp14">
   <w:p>
     <w:pPr>
       <w:pStyle w:val="Header"/>
@@ -752,7 +1168,7 @@
 </file>
 
 <file path=word/numbering.xml><?xml version="1.0" encoding="utf-8"?>
-<w:numbering xmlns:wpc="http://schemas.microsoft.com/office/word/2010/wordprocessingCanvas" xmlns:cx="http://schemas.microsoft.com/office/drawing/2014/chartex" xmlns:cx1="http://schemas.microsoft.com/office/drawing/2015/9/8/chartex" xmlns:cx2="http://schemas.microsoft.com/office/drawing/2015/10/21/chartex" xmlns:cx3="http://schemas.microsoft.com/office/drawing/2016/5/9/chartex" xmlns:cx4="http://schemas.microsoft.com/office/drawing/2016/5/10/chartex" xmlns:cx5="http://schemas.microsoft.com/office/drawing/2016/5/11/chartex" xmlns:cx6="http://schemas.microsoft.com/office/drawing/2016/5/12/chartex" xmlns:cx7="http://schemas.microsoft.com/office/drawing/2016/5/13/chartex" xmlns:cx8="http://schemas.microsoft.com/office/drawing/2016/5/14/chartex" xmlns:mc="http://schemas.openxmlformats.org/markup-compatibility/2006" xmlns:aink="http://schemas.microsoft.com/office/drawing/2016/ink" xmlns:am3d="http://schemas.microsoft.com/office/drawing/2017/model3d" xmlns:o="urn:schemas-microsoft-com:office:office" xmlns:r="http://schemas.openxmlformats.org/officeDocument/2006/relationships" xmlns:m="http://schemas.openxmlformats.org/officeDocument/2006/math" xmlns:v="urn:schemas-microsoft-com:vml" xmlns:wp14="http://schemas.microsoft.com/office/word/2010/wordprocessingDrawing" xmlns:wp="http://schemas.openxmlformats.org/drawingml/2006/wordprocessingDrawing" xmlns:w10="urn:schemas-microsoft-com:office:word" xmlns:w="http://schemas.openxmlformats.org/wordprocessingml/2006/main" xmlns:w14="http://schemas.microsoft.com/office/word/2010/wordml" xmlns:w15="http://schemas.microsoft.com/office/word/2012/wordml" xmlns:w16cex="http://schemas.microsoft.com/office/word/2018/wordml/cex" xmlns:w16cid="http://schemas.microsoft.com/office/word/2016/wordml/cid" xmlns:w16="http://schemas.microsoft.com/office/word/2018/wordml" xmlns:w16se="http://schemas.microsoft.com/office/word/2015/wordml/symex" xmlns:wpg="http://schemas.microsoft.com/office/word/2010/wordprocessingGroup" xmlns:wpi="http://schemas.microsoft.com/office/word/2010/wordprocessingInk" xmlns:wne="http://schemas.microsoft.com/office/word/2006/wordml" xmlns:wps="http://schemas.microsoft.com/office/word/2010/wordprocessingShape" mc:Ignorable="w14 w15 w16se w16cid w16 w16cex wp14">
+<w:numbering xmlns:wpc="http://schemas.microsoft.com/office/word/2010/wordprocessingCanvas" xmlns:cx="http://schemas.microsoft.com/office/drawing/2014/chartex" xmlns:cx1="http://schemas.microsoft.com/office/drawing/2015/9/8/chartex" xmlns:cx2="http://schemas.microsoft.com/office/drawing/2015/10/21/chartex" xmlns:cx3="http://schemas.microsoft.com/office/drawing/2016/5/9/chartex" xmlns:cx4="http://schemas.microsoft.com/office/drawing/2016/5/10/chartex" xmlns:cx5="http://schemas.microsoft.com/office/drawing/2016/5/11/chartex" xmlns:cx6="http://schemas.microsoft.com/office/drawing/2016/5/12/chartex" xmlns:cx7="http://schemas.microsoft.com/office/drawing/2016/5/13/chartex" xmlns:cx8="http://schemas.microsoft.com/office/drawing/2016/5/14/chartex" xmlns:mc="http://schemas.openxmlformats.org/markup-compatibility/2006" xmlns:aink="http://schemas.microsoft.com/office/drawing/2016/ink" xmlns:am3d="http://schemas.microsoft.com/office/drawing/2017/model3d" xmlns:o="urn:schemas-microsoft-com:office:office" xmlns:r="http://schemas.openxmlformats.org/officeDocument/2006/relationships" xmlns:m="http://schemas.openxmlformats.org/officeDocument/2006/math" xmlns:v="urn:schemas-microsoft-com:vml" xmlns:wp14="http://schemas.microsoft.com/office/word/2010/wordprocessingDrawing" xmlns:wp="http://schemas.openxmlformats.org/drawingml/2006/wordprocessingDrawing" xmlns:w10="urn:schemas-microsoft-com:office:word" xmlns:w="http://schemas.openxmlformats.org/wordprocessingml/2006/main" xmlns:w14="http://schemas.microsoft.com/office/word/2010/wordml" xmlns:w15="http://schemas.microsoft.com/office/word/2012/wordml" xmlns:w16cex="http://schemas.microsoft.com/office/word/2018/wordml/cex" xmlns:w16cid="http://schemas.microsoft.com/office/word/2016/wordml/cid" xmlns:w16="http://schemas.microsoft.com/office/word/2018/wordml" xmlns:w16sdtdh="http://schemas.microsoft.com/office/word/2020/wordml/sdtdatahash" xmlns:w16se="http://schemas.microsoft.com/office/word/2015/wordml/symex" xmlns:wpg="http://schemas.microsoft.com/office/word/2010/wordprocessingGroup" xmlns:wpi="http://schemas.microsoft.com/office/word/2010/wordprocessingInk" xmlns:wne="http://schemas.microsoft.com/office/word/2006/wordml" xmlns:wps="http://schemas.microsoft.com/office/word/2010/wordprocessingShape" mc:Ignorable="w14 w15 w16se w16cid w16 w16cex w16sdtdh wp14">
   <w:abstractNum w:abstractNumId="0" w15:restartNumberingAfterBreak="0">
     <w:nsid w:val="0982010F"/>
     <w:multiLevelType w:val="hybridMultilevel"/>
@@ -873,7 +1289,7 @@
 </file>
 
 <file path=word/styles.xml><?xml version="1.0" encoding="utf-8"?>
-<w:styles xmlns:mc="http://schemas.openxmlformats.org/markup-compatibility/2006" xmlns:r="http://schemas.openxmlformats.org/officeDocument/2006/relationships" xmlns:w="http://schemas.openxmlformats.org/wordprocessingml/2006/main" xmlns:w14="http://schemas.microsoft.com/office/word/2010/wordml" xmlns:w15="http://schemas.microsoft.com/office/word/2012/wordml" xmlns:w16cex="http://schemas.microsoft.com/office/word/2018/wordml/cex" xmlns:w16cid="http://schemas.microsoft.com/office/word/2016/wordml/cid" xmlns:w16="http://schemas.microsoft.com/office/word/2018/wordml" xmlns:w16se="http://schemas.microsoft.com/office/word/2015/wordml/symex" mc:Ignorable="w14 w15 w16se w16cid w16 w16cex">
+<w:styles xmlns:mc="http://schemas.openxmlformats.org/markup-compatibility/2006" xmlns:r="http://schemas.openxmlformats.org/officeDocument/2006/relationships" xmlns:w="http://schemas.openxmlformats.org/wordprocessingml/2006/main" xmlns:w14="http://schemas.microsoft.com/office/word/2010/wordml" xmlns:w15="http://schemas.microsoft.com/office/word/2012/wordml" xmlns:w16cex="http://schemas.microsoft.com/office/word/2018/wordml/cex" xmlns:w16cid="http://schemas.microsoft.com/office/word/2016/wordml/cid" xmlns:w16="http://schemas.microsoft.com/office/word/2018/wordml" xmlns:w16sdtdh="http://schemas.microsoft.com/office/word/2020/wordml/sdtdatahash" xmlns:w16se="http://schemas.microsoft.com/office/word/2015/wordml/symex" mc:Ignorable="w14 w15 w16se w16cid w16 w16cex w16sdtdh">
   <w:docDefaults>
     <w:rPrDefault>
       <w:rPr>

</xml_diff>

<commit_message>
Updates to wireless communication documentation
</commit_message>
<xml_diff>
--- a/06 - Misc Documentation/Lead Documents/DAQ-Electrical Lead Responsibilities.docx
+++ b/06 - Misc Documentation/Lead Documents/DAQ-Electrical Lead Responsibilities.docx
@@ -44,15 +44,7 @@
         <w:t>/software</w:t>
       </w:r>
       <w:r>
-        <w:t xml:space="preserve"> sub-team leads since a lot of their domain of operation overlaps (</w:t>
-      </w:r>
-      <w:proofErr w:type="gramStart"/>
-      <w:r>
-        <w:t>i.e.</w:t>
-      </w:r>
-      <w:proofErr w:type="gramEnd"/>
-      <w:r>
-        <w:t xml:space="preserve"> most of what the electrical</w:t>
+        <w:t xml:space="preserve"> sub-team leads since a lot of their domain of operation overlaps (i.e. most of what the electrical</w:t>
       </w:r>
       <w:r>
         <w:t>/software</w:t>
@@ -83,13 +75,8 @@
       <w:r>
         <w:t xml:space="preserve">Github on the main branch in the </w:t>
       </w:r>
-      <w:proofErr w:type="spellStart"/>
-      <w:r>
-        <w:t>Misc</w:t>
-      </w:r>
-      <w:proofErr w:type="spellEnd"/>
-      <w:r>
-        <w:t xml:space="preserve"> Documentation</w:t>
+      <w:r>
+        <w:t>Misc Documentation</w:t>
       </w:r>
       <w:r>
         <w:t xml:space="preserve"> </w:t>
@@ -162,27 +149,17 @@
       <w:r>
         <w:t xml:space="preserve">An example recruitment email can be found in </w:t>
       </w:r>
-      <w:proofErr w:type="spellStart"/>
-      <w:r>
-        <w:t>GTORDocumentation</w:t>
-      </w:r>
-      <w:proofErr w:type="spellEnd"/>
+      <w:r>
+        <w:t xml:space="preserve">GTORDocumentation </w:t>
+      </w:r>
+      <w:r>
+        <w:t>&gt;</w:t>
+      </w:r>
       <w:r>
         <w:t xml:space="preserve"> </w:t>
       </w:r>
       <w:r>
-        <w:t>&gt;</w:t>
-      </w:r>
-      <w:r>
-        <w:t xml:space="preserve"> </w:t>
-      </w:r>
-      <w:proofErr w:type="spellStart"/>
-      <w:r>
-        <w:t>Misc</w:t>
-      </w:r>
-      <w:proofErr w:type="spellEnd"/>
-      <w:r>
-        <w:t xml:space="preserve"> Documentation &gt; Lead Documents</w:t>
+        <w:t>Misc Documentation &gt; Lead Documents</w:t>
       </w:r>
       <w:r>
         <w:t>.</w:t>
@@ -482,15 +459,7 @@
     </w:p>
     <w:p>
       <w:r>
-        <w:t xml:space="preserve">To update the internal website with new Data Acquisition information, first ask the team’s IT </w:t>
-      </w:r>
-      <w:proofErr w:type="gramStart"/>
-      <w:r>
-        <w:t>lead</w:t>
-      </w:r>
-      <w:proofErr w:type="gramEnd"/>
-      <w:r>
-        <w:t xml:space="preserve"> to be added to the GT Off-Road Leaders google group, (</w:t>
+        <w:t>To update the internal website with new Data Acquisition information, first ask the team’s IT lead to be added to the GT Off-Road Leaders google group, (</w:t>
       </w:r>
       <w:hyperlink r:id="rId10" w:history="1">
         <w:r>
@@ -541,26 +510,10 @@
     </w:p>
     <w:p>
       <w:r>
-        <w:t xml:space="preserve">To connect to the GTOR Network Drive, refer to the presentation in </w:t>
-      </w:r>
-      <w:proofErr w:type="spellStart"/>
-      <w:r>
-        <w:t>GTORDocumentation</w:t>
-      </w:r>
-      <w:proofErr w:type="spellEnd"/>
-      <w:r>
-        <w:t xml:space="preserve">&gt;01 – New Students (or ask the team’s IT lead). </w:t>
-      </w:r>
-      <w:r>
-        <w:t xml:space="preserve">Only large CAD files should go in the network drive. If there is a design that only has a handful of CAD files (such as </w:t>
-      </w:r>
-      <w:proofErr w:type="gramStart"/>
-      <w:r>
-        <w:t>an</w:t>
-      </w:r>
-      <w:proofErr w:type="gramEnd"/>
-      <w:r>
-        <w:t xml:space="preserve"> case/enclosure) it is fine for that file to go into the DAQ GitHub, but if there will be a large assembly (such as the engine dyno) then it should go in the network drive to avoid having too many large files on the GitHub.</w:t>
+        <w:t xml:space="preserve">To connect to the GTOR Network Drive, refer to the presentation in GTORDocumentation&gt;01 – New Students (or ask the team’s IT lead). </w:t>
+      </w:r>
+      <w:r>
+        <w:t>Only large CAD files should go in the network drive. If there is a design that only has a handful of CAD files (such as an case/enclosure) it is fine for that file to go into the DAQ GitHub, but if there will be a large assembly (such as the engine dyno) then it should go in the network drive to avoid having too many large files on the GitHub.</w:t>
       </w:r>
     </w:p>
     <w:p>
@@ -574,15 +527,7 @@
     </w:p>
     <w:p>
       <w:r>
-        <w:t xml:space="preserve">Since knowledge transfer is critical to our team’s success it is important that all the leads make sure that documentation that falls under their respective sub-team gets done. All documentation that is created should live in the </w:t>
-      </w:r>
-      <w:proofErr w:type="spellStart"/>
-      <w:r>
-        <w:t>GTORDocumentation</w:t>
-      </w:r>
-      <w:proofErr w:type="spellEnd"/>
-      <w:r>
-        <w:t xml:space="preserve"> GitHub.</w:t>
+        <w:t>Since knowledge transfer is critical to our team’s success it is important that all the leads make sure that documentation that falls under their respective sub-team gets done. All documentation that is created should live in the GTORDocumentation GitHub.</w:t>
       </w:r>
       <w:r>
         <w:br w:type="page"/>
@@ -613,15 +558,7 @@
         <w:t>all</w:t>
       </w:r>
       <w:r>
-        <w:t xml:space="preserve"> the other mechanical sub-teams and the chief engineer to know what </w:t>
-      </w:r>
-      <w:proofErr w:type="gramStart"/>
-      <w:r>
-        <w:t>all of</w:t>
-      </w:r>
-      <w:proofErr w:type="gramEnd"/>
-      <w:r>
-        <w:t xml:space="preserve"> their validation plans are. Their job is to know where </w:t>
+        <w:t xml:space="preserve"> the other mechanical sub-teams and the chief engineer to know what all of their validation plans are. Their job is to know where </w:t>
       </w:r>
       <w:r>
         <w:t>all</w:t>
@@ -682,50 +619,10 @@
     </w:p>
     <w:p>
       <w:r>
-        <w:t xml:space="preserve">This document will drive development of all software and electrical systems for the year, so care should be taken to make sure it is well developed. A preliminary version of the document should be created by having meetings with each of the design sub-team leads, the VD sub-team lead, </w:t>
-      </w:r>
-      <w:proofErr w:type="gramStart"/>
-      <w:r>
-        <w:t>and also</w:t>
-      </w:r>
-      <w:proofErr w:type="gramEnd"/>
-      <w:r>
-        <w:t xml:space="preserve"> the chief engineer to cover all of the tests that need to be run on the car. </w:t>
-      </w:r>
-      <w:r>
-        <w:t xml:space="preserve">Then it should double </w:t>
-      </w:r>
-      <w:proofErr w:type="gramStart"/>
-      <w:r>
-        <w:t>checked</w:t>
-      </w:r>
-      <w:proofErr w:type="gramEnd"/>
-      <w:r>
-        <w:t xml:space="preserve"> by all of the leads once it has been fully developed so that a final draft of it can be completed by late summer/early fall. It needs to be completed so early since it will drive a lot of the development of DAQ systems and since a lot of the DAQ systems get designed in the summer, the designs need to be double checked to make sure they support the needs of Spring validation before they can get manufactured in the Fall. The document should be stored in </w:t>
-      </w:r>
-      <w:proofErr w:type="spellStart"/>
-      <w:r>
-        <w:t>GTORDocumentation</w:t>
-      </w:r>
-      <w:proofErr w:type="spellEnd"/>
-      <w:r>
-        <w:t xml:space="preserve">&gt;06 – </w:t>
-      </w:r>
-      <w:proofErr w:type="spellStart"/>
-      <w:r>
-        <w:t>Misc</w:t>
-      </w:r>
-      <w:proofErr w:type="spellEnd"/>
-      <w:r>
-        <w:t xml:space="preserve"> Documentation&gt;</w:t>
-      </w:r>
-      <w:proofErr w:type="spellStart"/>
-      <w:r>
-        <w:t>ValidationPlans</w:t>
-      </w:r>
-      <w:proofErr w:type="spellEnd"/>
-      <w:r>
-        <w:t>&gt;20xx Car.</w:t>
+        <w:t xml:space="preserve">This document will drive development of all software and electrical systems for the year, so care should be taken to make sure it is well developed. A preliminary version of the document should be created by having meetings with each of the design sub-team leads, the VD sub-team lead, and also the chief engineer to cover all of the tests that need to be run on the car. </w:t>
+      </w:r>
+      <w:r>
+        <w:t>Then it should double checked by all of the leads once it has been fully developed so that a final draft of it can be completed by late summer/early fall. It needs to be completed so early since it will drive a lot of the development of DAQ systems and since a lot of the DAQ systems get designed in the summer, the designs need to be double checked to make sure they support the needs of Spring validation before they can get manufactured in the Fall. The document should be stored in GTORDocumentation&gt;06 – Misc Documentation&gt;ValidationPlans&gt;20xx Car.</w:t>
       </w:r>
     </w:p>
     <w:p>
@@ -828,15 +725,15 @@
         <w:t>It is up to the electrical lead to make sure that the car gets properly wired in a robust way. Failure points in wiring on the car should be identified and properly taken car of (such as using connectors with proper ingress protection to protect against water and mud).</w:t>
       </w:r>
       <w:r>
-        <w:t xml:space="preserve"> It also includes making sure that the firewall has holes in the proper places for wires to go through </w:t>
-      </w:r>
-      <w:proofErr w:type="gramStart"/>
-      <w:r>
-        <w:t>and also</w:t>
-      </w:r>
-      <w:proofErr w:type="gramEnd"/>
-      <w:r>
-        <w:t xml:space="preserve"> making sure that there are tabs on the chassis for wires to be secured to.</w:t>
+        <w:t xml:space="preserve"> It also includes making sure that the firewall has holes in the proper places for wires to go through and also making sure that there are tabs on the chassis for wires to be secured to.</w:t>
+      </w:r>
+    </w:p>
+    <w:p>
+      <w:pPr>
+        <w:pStyle w:val="Heading2"/>
+      </w:pPr>
+      <w:r>
+        <w:t>Wiring Diagram</w:t>
       </w:r>
     </w:p>
     <w:p>
@@ -967,13 +864,29 @@
         <w:t xml:space="preserve">It is up to the </w:t>
       </w:r>
       <w:r>
+        <w:t xml:space="preserve">senior software engineer </w:t>
+      </w:r>
+      <w:r>
+        <w:t>to make sure that DAATA is being properly maintained and that it is updated with user interfaces that make it easy for anyone on the team to use and collect data.</w:t>
+      </w:r>
+    </w:p>
+    <w:p>
+      <w:pPr>
+        <w:pStyle w:val="Heading2"/>
+      </w:pPr>
+      <w:r>
+        <w:t>Hardware Level Software</w:t>
+      </w:r>
+    </w:p>
+    <w:p>
+      <w:r>
+        <w:t xml:space="preserve">It is the </w:t>
+      </w:r>
+      <w:r>
         <w:t>senior software engineer</w:t>
       </w:r>
       <w:r>
-        <w:t xml:space="preserve"> </w:t>
-      </w:r>
-      <w:r>
-        <w:t>to make sure that DAATA is being properly maintained and that it is updated with user interfaces that make it easy for anyone on the team to use and collect data.</w:t>
+        <w:t>’s responsibility to make sure that all the software that is written at the hardware level (most likely in C++) is properly design reviewed and has been tested properly before being used on the car. This includes all sensor libraries, all control algorithms, and the top-level code as well.</w:t>
       </w:r>
     </w:p>
     <w:p>
@@ -981,25 +894,6 @@
         <w:pStyle w:val="Heading2"/>
       </w:pPr>
       <w:r>
-        <w:t>Hardware Level Software</w:t>
-      </w:r>
-    </w:p>
-    <w:p>
-      <w:r>
-        <w:t xml:space="preserve">It is the </w:t>
-      </w:r>
-      <w:r>
-        <w:t>senior software engineer</w:t>
-      </w:r>
-      <w:r>
-        <w:t>’s responsibility to make sure that all the software that is written at the hardware level (most likely in C++) is properly design reviewed and has been tested properly before being used on the car. This includes all sensor libraries, all control algorithms, and the top-level code as well.</w:t>
-      </w:r>
-    </w:p>
-    <w:p>
-      <w:pPr>
-        <w:pStyle w:val="Heading2"/>
-      </w:pPr>
-      <w:r>
         <w:t>GitHub</w:t>
       </w:r>
     </w:p>
@@ -1017,15 +911,7 @@
         <w:t>#git channel on the Discord,</w:t>
       </w:r>
       <w:r>
-        <w:t xml:space="preserve"> go to the “people” section of the </w:t>
-      </w:r>
-      <w:proofErr w:type="gramStart"/>
-      <w:r>
-        <w:t>teams</w:t>
-      </w:r>
-      <w:proofErr w:type="gramEnd"/>
-      <w:r>
-        <w:t xml:space="preserve"> organization, and then click “invite member”</w:t>
+        <w:t xml:space="preserve"> go to the “people” section of the teams organization, and then click “invite member”</w:t>
       </w:r>
       <w:r>
         <w:t xml:space="preserve"> to invite the person based on their username</w:t>

</xml_diff>